<commit_message>
Fix UserList, load 10k du lieu, con load edit va them
</commit_message>
<xml_diff>
--- a/LuuDATA/BaoCao.docx
+++ b/LuuDATA/BaoCao.docx
@@ -865,6 +865,34 @@
     </w:tbl>
     <w:p/>
     <w:p/>
+    <w:p/>
+    <w:p/>
+    <w:p>
+      <w:pPr>
+        <w:pStyle w:val="Heading2"/>
+        <w:numPr>
+          <w:ilvl w:val="0"/>
+          <w:numId w:val="2"/>
+        </w:numPr>
+        <w:jc w:val="left"/>
+      </w:pPr>
+      <w:r>
+        <w:t xml:space="preserve">MÔ TẢ CÁC </w:t>
+      </w:r>
+      <w:r>
+        <w:t xml:space="preserve">CHỨC NĂNG </w:t>
+      </w:r>
+    </w:p>
+    <w:p>
+      <w:r>
+        <w:t xml:space="preserve">2.1 </w:t>
+      </w:r>
+    </w:p>
+    <w:p>
+      <w:pPr>
+        <w:pStyle w:val="ListParagraph"/>
+      </w:pPr>
+    </w:p>
     <w:sectPr>
       <w:pgSz w:w="11906" w:h="16838" w:code="9"/>
       <w:pgMar w:top="1440" w:right="1440" w:bottom="1440" w:left="1440" w:header="720" w:footer="720" w:gutter="0"/>
@@ -1055,11 +1083,103 @@
       </w:pPr>
     </w:lvl>
   </w:abstractNum>
+  <w:abstractNum w:abstractNumId="2" w15:restartNumberingAfterBreak="0">
+    <w:nsid w:val="2FAE52F9"/>
+    <w:multiLevelType w:val="hybridMultilevel"/>
+    <w:tmpl w:val="3E244402"/>
+    <w:lvl w:ilvl="0" w:tplc="FFFFFFFF">
+      <w:start w:val="1"/>
+      <w:numFmt w:val="decimal"/>
+      <w:lvlText w:val="%1."/>
+      <w:lvlJc w:val="left"/>
+      <w:pPr>
+        <w:ind w:left="720" w:hanging="360"/>
+      </w:pPr>
+      <w:rPr>
+        <w:rFonts w:hint="default"/>
+      </w:rPr>
+    </w:lvl>
+    <w:lvl w:ilvl="1" w:tplc="FFFFFFFF" w:tentative="1">
+      <w:start w:val="1"/>
+      <w:numFmt w:val="lowerLetter"/>
+      <w:lvlText w:val="%2."/>
+      <w:lvlJc w:val="left"/>
+      <w:pPr>
+        <w:ind w:left="1440" w:hanging="360"/>
+      </w:pPr>
+    </w:lvl>
+    <w:lvl w:ilvl="2" w:tplc="FFFFFFFF" w:tentative="1">
+      <w:start w:val="1"/>
+      <w:numFmt w:val="lowerRoman"/>
+      <w:lvlText w:val="%3."/>
+      <w:lvlJc w:val="right"/>
+      <w:pPr>
+        <w:ind w:left="2160" w:hanging="180"/>
+      </w:pPr>
+    </w:lvl>
+    <w:lvl w:ilvl="3" w:tplc="FFFFFFFF" w:tentative="1">
+      <w:start w:val="1"/>
+      <w:numFmt w:val="decimal"/>
+      <w:lvlText w:val="%4."/>
+      <w:lvlJc w:val="left"/>
+      <w:pPr>
+        <w:ind w:left="2880" w:hanging="360"/>
+      </w:pPr>
+    </w:lvl>
+    <w:lvl w:ilvl="4" w:tplc="FFFFFFFF" w:tentative="1">
+      <w:start w:val="1"/>
+      <w:numFmt w:val="lowerLetter"/>
+      <w:lvlText w:val="%5."/>
+      <w:lvlJc w:val="left"/>
+      <w:pPr>
+        <w:ind w:left="3600" w:hanging="360"/>
+      </w:pPr>
+    </w:lvl>
+    <w:lvl w:ilvl="5" w:tplc="FFFFFFFF" w:tentative="1">
+      <w:start w:val="1"/>
+      <w:numFmt w:val="lowerRoman"/>
+      <w:lvlText w:val="%6."/>
+      <w:lvlJc w:val="right"/>
+      <w:pPr>
+        <w:ind w:left="4320" w:hanging="180"/>
+      </w:pPr>
+    </w:lvl>
+    <w:lvl w:ilvl="6" w:tplc="FFFFFFFF" w:tentative="1">
+      <w:start w:val="1"/>
+      <w:numFmt w:val="decimal"/>
+      <w:lvlText w:val="%7."/>
+      <w:lvlJc w:val="left"/>
+      <w:pPr>
+        <w:ind w:left="5040" w:hanging="360"/>
+      </w:pPr>
+    </w:lvl>
+    <w:lvl w:ilvl="7" w:tplc="FFFFFFFF" w:tentative="1">
+      <w:start w:val="1"/>
+      <w:numFmt w:val="lowerLetter"/>
+      <w:lvlText w:val="%8."/>
+      <w:lvlJc w:val="left"/>
+      <w:pPr>
+        <w:ind w:left="5760" w:hanging="360"/>
+      </w:pPr>
+    </w:lvl>
+    <w:lvl w:ilvl="8" w:tplc="FFFFFFFF" w:tentative="1">
+      <w:start w:val="1"/>
+      <w:numFmt w:val="lowerRoman"/>
+      <w:lvlText w:val="%9."/>
+      <w:lvlJc w:val="right"/>
+      <w:pPr>
+        <w:ind w:left="6480" w:hanging="180"/>
+      </w:pPr>
+    </w:lvl>
+  </w:abstractNum>
   <w:num w:numId="1" w16cid:durableId="170294336">
     <w:abstractNumId w:val="0"/>
   </w:num>
   <w:num w:numId="2" w16cid:durableId="1866940223">
     <w:abstractNumId w:val="1"/>
+  </w:num>
+  <w:num w:numId="3" w16cid:durableId="1569728816">
+    <w:abstractNumId w:val="2"/>
   </w:num>
 </w:numbering>
 </file>
@@ -1666,6 +1786,7 @@
   <w:style w:type="character" w:default="1" w:styleId="DefaultParagraphFont">
     <w:name w:val="Default Paragraph Font"/>
     <w:uiPriority w:val="1"/>
+    <w:semiHidden/>
     <w:unhideWhenUsed/>
   </w:style>
   <w:style w:type="table" w:default="1" w:styleId="TableNormal">

</xml_diff>

<commit_message>
Update them cac Sequence, Baocao
</commit_message>
<xml_diff>
--- a/LuuDATA/BaoCao.docx
+++ b/LuuDATA/BaoCao.docx
@@ -1,6 +1,6 @@
 
 <file path=word/document.xml><?xml version="1.0" encoding="utf-8"?>
-<w:document xmlns:wpc="http://schemas.microsoft.com/office/word/2010/wordprocessingCanvas" xmlns:cx="http://schemas.microsoft.com/office/drawing/2014/chartex" xmlns:cx1="http://schemas.microsoft.com/office/drawing/2015/9/8/chartex" xmlns:cx2="http://schemas.microsoft.com/office/drawing/2015/10/21/chartex" xmlns:cx3="http://schemas.microsoft.com/office/drawing/2016/5/9/chartex" xmlns:cx4="http://schemas.microsoft.com/office/drawing/2016/5/10/chartex" xmlns:cx5="http://schemas.microsoft.com/office/drawing/2016/5/11/chartex" xmlns:cx6="http://schemas.microsoft.com/office/drawing/2016/5/12/chartex" xmlns:cx7="http://schemas.microsoft.com/office/drawing/2016/5/13/chartex" xmlns:cx8="http://schemas.microsoft.com/office/drawing/2016/5/14/chartex" xmlns:mc="http://schemas.openxmlformats.org/markup-compatibility/2006" xmlns:aink="http://schemas.microsoft.com/office/drawing/2016/ink" xmlns:am3d="http://schemas.microsoft.com/office/drawing/2017/model3d" xmlns:o="urn:schemas-microsoft-com:office:office" xmlns:oel="http://schemas.microsoft.com/office/2019/extlst" xmlns:r="http://schemas.openxmlformats.org/officeDocument/2006/relationships" xmlns:m="http://schemas.openxmlformats.org/officeDocument/2006/math" xmlns:v="urn:schemas-microsoft-com:vml" xmlns:wp14="http://schemas.microsoft.com/office/word/2010/wordprocessingDrawing" xmlns:wp="http://schemas.openxmlformats.org/drawingml/2006/wordprocessingDrawing" xmlns:w10="urn:schemas-microsoft-com:office:word" xmlns:w="http://schemas.openxmlformats.org/wordprocessingml/2006/main" xmlns:w14="http://schemas.microsoft.com/office/word/2010/wordml" xmlns:w15="http://schemas.microsoft.com/office/word/2012/wordml" xmlns:w16cex="http://schemas.microsoft.com/office/word/2018/wordml/cex" xmlns:w16cid="http://schemas.microsoft.com/office/word/2016/wordml/cid" xmlns:w16="http://schemas.microsoft.com/office/word/2018/wordml" xmlns:w16du="http://schemas.microsoft.com/office/word/2023/wordml/word16du" xmlns:w16sdtdh="http://schemas.microsoft.com/office/word/2020/wordml/sdtdatahash" xmlns:w16se="http://schemas.microsoft.com/office/word/2015/wordml/symex" xmlns:wpg="http://schemas.microsoft.com/office/word/2010/wordprocessingGroup" xmlns:wpi="http://schemas.microsoft.com/office/word/2010/wordprocessingInk" xmlns:wne="http://schemas.microsoft.com/office/word/2006/wordml" xmlns:wps="http://schemas.microsoft.com/office/word/2010/wordprocessingShape" mc:Ignorable="w14 w15 w16se w16cid w16 w16cex w16sdtdh w16du wp14">
+<w:document xmlns:wpc="http://schemas.microsoft.com/office/word/2010/wordprocessingCanvas" xmlns:cx="http://schemas.microsoft.com/office/drawing/2014/chartex" xmlns:cx1="http://schemas.microsoft.com/office/drawing/2015/9/8/chartex" xmlns:cx2="http://schemas.microsoft.com/office/drawing/2015/10/21/chartex" xmlns:cx3="http://schemas.microsoft.com/office/drawing/2016/5/9/chartex" xmlns:cx4="http://schemas.microsoft.com/office/drawing/2016/5/10/chartex" xmlns:cx5="http://schemas.microsoft.com/office/drawing/2016/5/11/chartex" xmlns:cx6="http://schemas.microsoft.com/office/drawing/2016/5/12/chartex" xmlns:cx7="http://schemas.microsoft.com/office/drawing/2016/5/13/chartex" xmlns:cx8="http://schemas.microsoft.com/office/drawing/2016/5/14/chartex" xmlns:mc="http://schemas.openxmlformats.org/markup-compatibility/2006" xmlns:aink="http://schemas.microsoft.com/office/drawing/2016/ink" xmlns:am3d="http://schemas.microsoft.com/office/drawing/2017/model3d" xmlns:o="urn:schemas-microsoft-com:office:office" xmlns:r="http://schemas.openxmlformats.org/officeDocument/2006/relationships" xmlns:m="http://schemas.openxmlformats.org/officeDocument/2006/math" xmlns:v="urn:schemas-microsoft-com:vml" xmlns:wp14="http://schemas.microsoft.com/office/word/2010/wordprocessingDrawing" xmlns:wp="http://schemas.openxmlformats.org/drawingml/2006/wordprocessingDrawing" xmlns:w10="urn:schemas-microsoft-com:office:word" xmlns:w="http://schemas.openxmlformats.org/wordprocessingml/2006/main" xmlns:w14="http://schemas.microsoft.com/office/word/2010/wordml" xmlns:w15="http://schemas.microsoft.com/office/word/2012/wordml" xmlns:w16cex="http://schemas.microsoft.com/office/word/2018/wordml/cex" xmlns:w16cid="http://schemas.microsoft.com/office/word/2016/wordml/cid" xmlns:w16="http://schemas.microsoft.com/office/word/2018/wordml" xmlns:w16sdtdh="http://schemas.microsoft.com/office/word/2020/wordml/sdtdatahash" xmlns:w16se="http://schemas.microsoft.com/office/word/2015/wordml/symex" xmlns:wpg="http://schemas.microsoft.com/office/word/2010/wordprocessingGroup" xmlns:wpi="http://schemas.microsoft.com/office/word/2010/wordprocessingInk" xmlns:wne="http://schemas.microsoft.com/office/word/2006/wordml" xmlns:wps="http://schemas.microsoft.com/office/word/2010/wordprocessingShape" mc:Ignorable="w14 w15 w16se w16cid w16 w16cex w16sdtdh wp14">
   <w:body>
     <w:p>
       <w:pPr>
@@ -883,10 +883,638 @@
         <w:t xml:space="preserve">CHỨC NĂNG </w:t>
       </w:r>
     </w:p>
+    <w:p/>
     <w:p>
-      <w:r>
-        <w:t xml:space="preserve">2.1 </w:t>
-      </w:r>
+      <w:pPr>
+        <w:pStyle w:val="Heading4"/>
+        <w:numPr>
+          <w:ilvl w:val="1"/>
+          <w:numId w:val="2"/>
+        </w:numPr>
+        <w:rPr>
+          <w:b w:val="0"/>
+          <w:bCs/>
+        </w:rPr>
+      </w:pPr>
+      <w:r>
+        <w:rPr>
+          <w:b w:val="0"/>
+          <w:bCs/>
+        </w:rPr>
+        <w:t>chức năng</w:t>
+      </w:r>
+      <w:r>
+        <w:rPr>
+          <w:b w:val="0"/>
+          <w:bCs/>
+        </w:rPr>
+        <w:t xml:space="preserve"> đăng nhập</w:t>
+      </w:r>
+    </w:p>
+    <w:p>
+      <w:pPr>
+        <w:pStyle w:val="ListParagraph"/>
+        <w:numPr>
+          <w:ilvl w:val="0"/>
+          <w:numId w:val="4"/>
+        </w:numPr>
+      </w:pPr>
+      <w:r>
+        <w:t xml:space="preserve">Chức năng </w:t>
+      </w:r>
+      <w:r>
+        <w:t>đăng nhập</w:t>
+      </w:r>
+    </w:p>
+    <w:p>
+      <w:r>
+        <w:rPr>
+          <w:noProof/>
+        </w:rPr>
+        <w:lastRenderedPageBreak/>
+        <w:drawing>
+          <wp:inline distT="0" distB="0" distL="0" distR="0" wp14:anchorId="67BCA975" wp14:editId="4D93D100">
+            <wp:extent cx="5731510" cy="2872740"/>
+            <wp:effectExtent l="0" t="0" r="2540" b="3810"/>
+            <wp:docPr id="3" name="Picture 3"/>
+            <wp:cNvGraphicFramePr>
+              <a:graphicFrameLocks xmlns:a="http://schemas.openxmlformats.org/drawingml/2006/main" noChangeAspect="1"/>
+            </wp:cNvGraphicFramePr>
+            <a:graphic xmlns:a="http://schemas.openxmlformats.org/drawingml/2006/main">
+              <a:graphicData uri="http://schemas.openxmlformats.org/drawingml/2006/picture">
+                <pic:pic xmlns:pic="http://schemas.openxmlformats.org/drawingml/2006/picture">
+                  <pic:nvPicPr>
+                    <pic:cNvPr id="3" name="Picture 3"/>
+                    <pic:cNvPicPr/>
+                  </pic:nvPicPr>
+                  <pic:blipFill>
+                    <a:blip r:embed="rId5" cstate="print">
+                      <a:extLst>
+                        <a:ext uri="{28A0092B-C50C-407E-A947-70E740481C1C}">
+                          <a14:useLocalDpi xmlns:a14="http://schemas.microsoft.com/office/drawing/2010/main" val="0"/>
+                        </a:ext>
+                      </a:extLst>
+                    </a:blip>
+                    <a:stretch>
+                      <a:fillRect/>
+                    </a:stretch>
+                  </pic:blipFill>
+                  <pic:spPr>
+                    <a:xfrm>
+                      <a:off x="0" y="0"/>
+                      <a:ext cx="5731510" cy="2872740"/>
+                    </a:xfrm>
+                    <a:prstGeom prst="rect">
+                      <a:avLst/>
+                    </a:prstGeom>
+                  </pic:spPr>
+                </pic:pic>
+              </a:graphicData>
+            </a:graphic>
+          </wp:inline>
+        </w:drawing>
+      </w:r>
+    </w:p>
+    <w:p>
+      <w:pPr>
+        <w:pStyle w:val="ListParagraph"/>
+        <w:numPr>
+          <w:ilvl w:val="0"/>
+          <w:numId w:val="4"/>
+        </w:numPr>
+      </w:pPr>
+      <w:r>
+        <w:t xml:space="preserve">Chức năng </w:t>
+      </w:r>
+      <w:r>
+        <w:tab/>
+      </w:r>
+    </w:p>
+    <w:p>
+      <w:pPr>
+        <w:pStyle w:val="Heading4"/>
+        <w:numPr>
+          <w:ilvl w:val="1"/>
+          <w:numId w:val="2"/>
+        </w:numPr>
+      </w:pPr>
+      <w:r>
+        <w:t xml:space="preserve">Các chúc năng trong </w:t>
+      </w:r>
+      <w:r>
+        <w:t>trang UserList</w:t>
+      </w:r>
+    </w:p>
+    <w:p>
+      <w:pPr>
+        <w:pStyle w:val="ListParagraph"/>
+        <w:ind w:left="750"/>
+      </w:pPr>
+    </w:p>
+    <w:p>
+      <w:pPr>
+        <w:pStyle w:val="ListParagraph"/>
+        <w:numPr>
+          <w:ilvl w:val="0"/>
+          <w:numId w:val="4"/>
+        </w:numPr>
+      </w:pPr>
+      <w:r>
+        <w:t xml:space="preserve">Chức năng thêm </w:t>
+      </w:r>
+      <w:r>
+        <w:t>User mới</w:t>
+      </w:r>
+    </w:p>
+    <w:p>
+      <w:r>
+        <w:rPr>
+          <w:noProof/>
+        </w:rPr>
+        <w:drawing>
+          <wp:inline distT="0" distB="0" distL="0" distR="0" wp14:anchorId="3A2EA851" wp14:editId="4AFCE18C">
+            <wp:extent cx="5581816" cy="2997822"/>
+            <wp:effectExtent l="0" t="0" r="0" b="0"/>
+            <wp:docPr id="6" name="Picture 6"/>
+            <wp:cNvGraphicFramePr>
+              <a:graphicFrameLocks xmlns:a="http://schemas.openxmlformats.org/drawingml/2006/main" noChangeAspect="1"/>
+            </wp:cNvGraphicFramePr>
+            <a:graphic xmlns:a="http://schemas.openxmlformats.org/drawingml/2006/main">
+              <a:graphicData uri="http://schemas.openxmlformats.org/drawingml/2006/picture">
+                <pic:pic xmlns:pic="http://schemas.openxmlformats.org/drawingml/2006/picture">
+                  <pic:nvPicPr>
+                    <pic:cNvPr id="6" name="Picture 6"/>
+                    <pic:cNvPicPr/>
+                  </pic:nvPicPr>
+                  <pic:blipFill>
+                    <a:blip r:embed="rId6" cstate="print">
+                      <a:extLst>
+                        <a:ext uri="{28A0092B-C50C-407E-A947-70E740481C1C}">
+                          <a14:useLocalDpi xmlns:a14="http://schemas.microsoft.com/office/drawing/2010/main" val="0"/>
+                        </a:ext>
+                      </a:extLst>
+                    </a:blip>
+                    <a:stretch>
+                      <a:fillRect/>
+                    </a:stretch>
+                  </pic:blipFill>
+                  <pic:spPr>
+                    <a:xfrm>
+                      <a:off x="0" y="0"/>
+                      <a:ext cx="5588794" cy="3001570"/>
+                    </a:xfrm>
+                    <a:prstGeom prst="rect">
+                      <a:avLst/>
+                    </a:prstGeom>
+                  </pic:spPr>
+                </pic:pic>
+              </a:graphicData>
+            </a:graphic>
+          </wp:inline>
+        </w:drawing>
+      </w:r>
+    </w:p>
+    <w:p>
+      <w:pPr>
+        <w:pStyle w:val="ListParagraph"/>
+        <w:numPr>
+          <w:ilvl w:val="0"/>
+          <w:numId w:val="4"/>
+        </w:numPr>
+      </w:pPr>
+      <w:r>
+        <w:t>Chức năng chỉnh sửa</w:t>
+      </w:r>
+      <w:r>
+        <w:t>/cập nhật</w:t>
+      </w:r>
+      <w:r>
+        <w:t xml:space="preserve"> người dùng</w:t>
+      </w:r>
+    </w:p>
+    <w:p>
+      <w:r>
+        <w:rPr>
+          <w:noProof/>
+        </w:rPr>
+        <w:lastRenderedPageBreak/>
+        <w:drawing>
+          <wp:inline distT="0" distB="0" distL="0" distR="0" wp14:anchorId="70F90EEE" wp14:editId="4F50835B">
+            <wp:extent cx="5731510" cy="3385185"/>
+            <wp:effectExtent l="0" t="0" r="2540" b="5715"/>
+            <wp:docPr id="8" name="Picture 8"/>
+            <wp:cNvGraphicFramePr>
+              <a:graphicFrameLocks xmlns:a="http://schemas.openxmlformats.org/drawingml/2006/main" noChangeAspect="1"/>
+            </wp:cNvGraphicFramePr>
+            <a:graphic xmlns:a="http://schemas.openxmlformats.org/drawingml/2006/main">
+              <a:graphicData uri="http://schemas.openxmlformats.org/drawingml/2006/picture">
+                <pic:pic xmlns:pic="http://schemas.openxmlformats.org/drawingml/2006/picture">
+                  <pic:nvPicPr>
+                    <pic:cNvPr id="8" name="Picture 8"/>
+                    <pic:cNvPicPr/>
+                  </pic:nvPicPr>
+                  <pic:blipFill>
+                    <a:blip r:embed="rId7" cstate="print">
+                      <a:extLst>
+                        <a:ext uri="{28A0092B-C50C-407E-A947-70E740481C1C}">
+                          <a14:useLocalDpi xmlns:a14="http://schemas.microsoft.com/office/drawing/2010/main" val="0"/>
+                        </a:ext>
+                      </a:extLst>
+                    </a:blip>
+                    <a:stretch>
+                      <a:fillRect/>
+                    </a:stretch>
+                  </pic:blipFill>
+                  <pic:spPr>
+                    <a:xfrm>
+                      <a:off x="0" y="0"/>
+                      <a:ext cx="5731510" cy="3385185"/>
+                    </a:xfrm>
+                    <a:prstGeom prst="rect">
+                      <a:avLst/>
+                    </a:prstGeom>
+                  </pic:spPr>
+                </pic:pic>
+              </a:graphicData>
+            </a:graphic>
+          </wp:inline>
+        </w:drawing>
+      </w:r>
+    </w:p>
+    <w:p>
+      <w:pPr>
+        <w:pStyle w:val="ListParagraph"/>
+        <w:numPr>
+          <w:ilvl w:val="0"/>
+          <w:numId w:val="4"/>
+        </w:numPr>
+      </w:pPr>
+      <w:r>
+        <w:t>Chức năng phân trang/tìm kiếm</w:t>
+      </w:r>
+    </w:p>
+    <w:p>
+      <w:pPr>
+        <w:pStyle w:val="ListParagraph"/>
+      </w:pPr>
+      <w:r>
+        <w:rPr>
+          <w:noProof/>
+        </w:rPr>
+        <w:drawing>
+          <wp:inline distT="0" distB="0" distL="0" distR="0" wp14:anchorId="4366C973" wp14:editId="16C520FA">
+            <wp:extent cx="5731510" cy="2331085"/>
+            <wp:effectExtent l="0" t="0" r="2540" b="0"/>
+            <wp:docPr id="7" name="Picture 7"/>
+            <wp:cNvGraphicFramePr>
+              <a:graphicFrameLocks xmlns:a="http://schemas.openxmlformats.org/drawingml/2006/main" noChangeAspect="1"/>
+            </wp:cNvGraphicFramePr>
+            <a:graphic xmlns:a="http://schemas.openxmlformats.org/drawingml/2006/main">
+              <a:graphicData uri="http://schemas.openxmlformats.org/drawingml/2006/picture">
+                <pic:pic xmlns:pic="http://schemas.openxmlformats.org/drawingml/2006/picture">
+                  <pic:nvPicPr>
+                    <pic:cNvPr id="7" name="Picture 7"/>
+                    <pic:cNvPicPr/>
+                  </pic:nvPicPr>
+                  <pic:blipFill>
+                    <a:blip r:embed="rId8" cstate="print">
+                      <a:extLst>
+                        <a:ext uri="{28A0092B-C50C-407E-A947-70E740481C1C}">
+                          <a14:useLocalDpi xmlns:a14="http://schemas.microsoft.com/office/drawing/2010/main" val="0"/>
+                        </a:ext>
+                      </a:extLst>
+                    </a:blip>
+                    <a:stretch>
+                      <a:fillRect/>
+                    </a:stretch>
+                  </pic:blipFill>
+                  <pic:spPr>
+                    <a:xfrm>
+                      <a:off x="0" y="0"/>
+                      <a:ext cx="5731510" cy="2331085"/>
+                    </a:xfrm>
+                    <a:prstGeom prst="rect">
+                      <a:avLst/>
+                    </a:prstGeom>
+                  </pic:spPr>
+                </pic:pic>
+              </a:graphicData>
+            </a:graphic>
+          </wp:inline>
+        </w:drawing>
+      </w:r>
+    </w:p>
+    <w:p>
+      <w:pPr>
+        <w:pStyle w:val="ListParagraph"/>
+        <w:numPr>
+          <w:ilvl w:val="0"/>
+          <w:numId w:val="4"/>
+        </w:numPr>
+      </w:pPr>
+      <w:r>
+        <w:t>Xóa người dùng</w:t>
+      </w:r>
+    </w:p>
+    <w:p>
+      <w:pPr>
+        <w:ind w:left="360"/>
+      </w:pPr>
+      <w:r>
+        <w:rPr>
+          <w:noProof/>
+        </w:rPr>
+        <w:lastRenderedPageBreak/>
+        <w:drawing>
+          <wp:inline distT="0" distB="0" distL="0" distR="0" wp14:anchorId="32A0A0ED" wp14:editId="45E8A92D">
+            <wp:extent cx="5731510" cy="2845435"/>
+            <wp:effectExtent l="0" t="0" r="2540" b="0"/>
+            <wp:docPr id="10" name="Picture 10"/>
+            <wp:cNvGraphicFramePr>
+              <a:graphicFrameLocks xmlns:a="http://schemas.openxmlformats.org/drawingml/2006/main" noChangeAspect="1"/>
+            </wp:cNvGraphicFramePr>
+            <a:graphic xmlns:a="http://schemas.openxmlformats.org/drawingml/2006/main">
+              <a:graphicData uri="http://schemas.openxmlformats.org/drawingml/2006/picture">
+                <pic:pic xmlns:pic="http://schemas.openxmlformats.org/drawingml/2006/picture">
+                  <pic:nvPicPr>
+                    <pic:cNvPr id="10" name="Picture 10"/>
+                    <pic:cNvPicPr/>
+                  </pic:nvPicPr>
+                  <pic:blipFill>
+                    <a:blip r:embed="rId9" cstate="print">
+                      <a:extLst>
+                        <a:ext uri="{28A0092B-C50C-407E-A947-70E740481C1C}">
+                          <a14:useLocalDpi xmlns:a14="http://schemas.microsoft.com/office/drawing/2010/main" val="0"/>
+                        </a:ext>
+                      </a:extLst>
+                    </a:blip>
+                    <a:stretch>
+                      <a:fillRect/>
+                    </a:stretch>
+                  </pic:blipFill>
+                  <pic:spPr>
+                    <a:xfrm>
+                      <a:off x="0" y="0"/>
+                      <a:ext cx="5731510" cy="2845435"/>
+                    </a:xfrm>
+                    <a:prstGeom prst="rect">
+                      <a:avLst/>
+                    </a:prstGeom>
+                  </pic:spPr>
+                </pic:pic>
+              </a:graphicData>
+            </a:graphic>
+          </wp:inline>
+        </w:drawing>
+      </w:r>
+    </w:p>
+    <w:p>
+      <w:pPr>
+        <w:pStyle w:val="Heading4"/>
+        <w:numPr>
+          <w:ilvl w:val="1"/>
+          <w:numId w:val="2"/>
+        </w:numPr>
+      </w:pPr>
+      <w:r>
+        <w:t>Chức năng UsGroup</w:t>
+      </w:r>
+      <w:r>
+        <w:t>List</w:t>
+      </w:r>
+    </w:p>
+    <w:p>
+      <w:r>
+        <w:t xml:space="preserve">- </w:t>
+      </w:r>
+      <w:r>
+        <w:t>Chức năng tạo nhóm</w:t>
+      </w:r>
+    </w:p>
+    <w:p>
+      <w:r>
+        <w:rPr>
+          <w:noProof/>
+        </w:rPr>
+        <w:drawing>
+          <wp:inline distT="0" distB="0" distL="0" distR="0" wp14:anchorId="1635DA08" wp14:editId="7787F07B">
+            <wp:extent cx="5731510" cy="4008755"/>
+            <wp:effectExtent l="0" t="0" r="2540" b="0"/>
+            <wp:docPr id="11" name="Picture 11"/>
+            <wp:cNvGraphicFramePr>
+              <a:graphicFrameLocks xmlns:a="http://schemas.openxmlformats.org/drawingml/2006/main" noChangeAspect="1"/>
+            </wp:cNvGraphicFramePr>
+            <a:graphic xmlns:a="http://schemas.openxmlformats.org/drawingml/2006/main">
+              <a:graphicData uri="http://schemas.openxmlformats.org/drawingml/2006/picture">
+                <pic:pic xmlns:pic="http://schemas.openxmlformats.org/drawingml/2006/picture">
+                  <pic:nvPicPr>
+                    <pic:cNvPr id="11" name="Picture 11"/>
+                    <pic:cNvPicPr/>
+                  </pic:nvPicPr>
+                  <pic:blipFill>
+                    <a:blip r:embed="rId10" cstate="print">
+                      <a:extLst>
+                        <a:ext uri="{28A0092B-C50C-407E-A947-70E740481C1C}">
+                          <a14:useLocalDpi xmlns:a14="http://schemas.microsoft.com/office/drawing/2010/main" val="0"/>
+                        </a:ext>
+                      </a:extLst>
+                    </a:blip>
+                    <a:stretch>
+                      <a:fillRect/>
+                    </a:stretch>
+                  </pic:blipFill>
+                  <pic:spPr>
+                    <a:xfrm>
+                      <a:off x="0" y="0"/>
+                      <a:ext cx="5731510" cy="4008755"/>
+                    </a:xfrm>
+                    <a:prstGeom prst="rect">
+                      <a:avLst/>
+                    </a:prstGeom>
+                  </pic:spPr>
+                </pic:pic>
+              </a:graphicData>
+            </a:graphic>
+          </wp:inline>
+        </w:drawing>
+      </w:r>
+    </w:p>
+    <w:p>
+      <w:r>
+        <w:t>- Chức năng chỉnh sửa/cập nhật nhóm</w:t>
+      </w:r>
+    </w:p>
+    <w:p>
+      <w:r>
+        <w:rPr>
+          <w:noProof/>
+        </w:rPr>
+        <w:lastRenderedPageBreak/>
+        <w:drawing>
+          <wp:inline distT="0" distB="0" distL="0" distR="0" wp14:anchorId="3E2ACB5D" wp14:editId="5214AED1">
+            <wp:extent cx="5731510" cy="2892425"/>
+            <wp:effectExtent l="0" t="0" r="2540" b="3175"/>
+            <wp:docPr id="12" name="Picture 12"/>
+            <wp:cNvGraphicFramePr>
+              <a:graphicFrameLocks xmlns:a="http://schemas.openxmlformats.org/drawingml/2006/main" noChangeAspect="1"/>
+            </wp:cNvGraphicFramePr>
+            <a:graphic xmlns:a="http://schemas.openxmlformats.org/drawingml/2006/main">
+              <a:graphicData uri="http://schemas.openxmlformats.org/drawingml/2006/picture">
+                <pic:pic xmlns:pic="http://schemas.openxmlformats.org/drawingml/2006/picture">
+                  <pic:nvPicPr>
+                    <pic:cNvPr id="12" name="Picture 12"/>
+                    <pic:cNvPicPr/>
+                  </pic:nvPicPr>
+                  <pic:blipFill>
+                    <a:blip r:embed="rId11" cstate="print">
+                      <a:extLst>
+                        <a:ext uri="{28A0092B-C50C-407E-A947-70E740481C1C}">
+                          <a14:useLocalDpi xmlns:a14="http://schemas.microsoft.com/office/drawing/2010/main" val="0"/>
+                        </a:ext>
+                      </a:extLst>
+                    </a:blip>
+                    <a:stretch>
+                      <a:fillRect/>
+                    </a:stretch>
+                  </pic:blipFill>
+                  <pic:spPr>
+                    <a:xfrm>
+                      <a:off x="0" y="0"/>
+                      <a:ext cx="5731510" cy="2892425"/>
+                    </a:xfrm>
+                    <a:prstGeom prst="rect">
+                      <a:avLst/>
+                    </a:prstGeom>
+                  </pic:spPr>
+                </pic:pic>
+              </a:graphicData>
+            </a:graphic>
+          </wp:inline>
+        </w:drawing>
+      </w:r>
+    </w:p>
+    <w:p>
+      <w:r>
+        <w:t>- Chức năng xóa nhóm</w:t>
+      </w:r>
+    </w:p>
+    <w:p>
+      <w:r>
+        <w:rPr>
+          <w:noProof/>
+        </w:rPr>
+        <w:drawing>
+          <wp:inline distT="0" distB="0" distL="0" distR="0" wp14:anchorId="4B679A5D" wp14:editId="297B60DC">
+            <wp:extent cx="5731510" cy="3571875"/>
+            <wp:effectExtent l="0" t="0" r="2540" b="9525"/>
+            <wp:docPr id="9" name="Picture 9"/>
+            <wp:cNvGraphicFramePr>
+              <a:graphicFrameLocks xmlns:a="http://schemas.openxmlformats.org/drawingml/2006/main" noChangeAspect="1"/>
+            </wp:cNvGraphicFramePr>
+            <a:graphic xmlns:a="http://schemas.openxmlformats.org/drawingml/2006/main">
+              <a:graphicData uri="http://schemas.openxmlformats.org/drawingml/2006/picture">
+                <pic:pic xmlns:pic="http://schemas.openxmlformats.org/drawingml/2006/picture">
+                  <pic:nvPicPr>
+                    <pic:cNvPr id="9" name="Picture 9"/>
+                    <pic:cNvPicPr/>
+                  </pic:nvPicPr>
+                  <pic:blipFill>
+                    <a:blip r:embed="rId12" cstate="print">
+                      <a:extLst>
+                        <a:ext uri="{28A0092B-C50C-407E-A947-70E740481C1C}">
+                          <a14:useLocalDpi xmlns:a14="http://schemas.microsoft.com/office/drawing/2010/main" val="0"/>
+                        </a:ext>
+                      </a:extLst>
+                    </a:blip>
+                    <a:stretch>
+                      <a:fillRect/>
+                    </a:stretch>
+                  </pic:blipFill>
+                  <pic:spPr>
+                    <a:xfrm>
+                      <a:off x="0" y="0"/>
+                      <a:ext cx="5731510" cy="3571875"/>
+                    </a:xfrm>
+                    <a:prstGeom prst="rect">
+                      <a:avLst/>
+                    </a:prstGeom>
+                  </pic:spPr>
+                </pic:pic>
+              </a:graphicData>
+            </a:graphic>
+          </wp:inline>
+        </w:drawing>
+      </w:r>
+    </w:p>
+    <w:p>
+      <w:pPr>
+        <w:pStyle w:val="ListParagraph"/>
+        <w:numPr>
+          <w:ilvl w:val="0"/>
+          <w:numId w:val="4"/>
+        </w:numPr>
+      </w:pPr>
+      <w:r>
+        <w:t>Chức nâng phân trang</w:t>
+      </w:r>
+    </w:p>
+    <w:p>
+      <w:r>
+        <w:rPr>
+          <w:noProof/>
+        </w:rPr>
+        <w:lastRenderedPageBreak/>
+        <w:drawing>
+          <wp:inline distT="0" distB="0" distL="0" distR="0" wp14:anchorId="215189AC" wp14:editId="188FE5A2">
+            <wp:extent cx="5731510" cy="2936875"/>
+            <wp:effectExtent l="0" t="0" r="2540" b="0"/>
+            <wp:docPr id="13" name="Picture 13"/>
+            <wp:cNvGraphicFramePr>
+              <a:graphicFrameLocks xmlns:a="http://schemas.openxmlformats.org/drawingml/2006/main" noChangeAspect="1"/>
+            </wp:cNvGraphicFramePr>
+            <a:graphic xmlns:a="http://schemas.openxmlformats.org/drawingml/2006/main">
+              <a:graphicData uri="http://schemas.openxmlformats.org/drawingml/2006/picture">
+                <pic:pic xmlns:pic="http://schemas.openxmlformats.org/drawingml/2006/picture">
+                  <pic:nvPicPr>
+                    <pic:cNvPr id="13" name="Picture 13"/>
+                    <pic:cNvPicPr/>
+                  </pic:nvPicPr>
+                  <pic:blipFill>
+                    <a:blip r:embed="rId13" cstate="print">
+                      <a:extLst>
+                        <a:ext uri="{28A0092B-C50C-407E-A947-70E740481C1C}">
+                          <a14:useLocalDpi xmlns:a14="http://schemas.microsoft.com/office/drawing/2010/main" val="0"/>
+                        </a:ext>
+                      </a:extLst>
+                    </a:blip>
+                    <a:stretch>
+                      <a:fillRect/>
+                    </a:stretch>
+                  </pic:blipFill>
+                  <pic:spPr>
+                    <a:xfrm>
+                      <a:off x="0" y="0"/>
+                      <a:ext cx="5731510" cy="2936875"/>
+                    </a:xfrm>
+                    <a:prstGeom prst="rect">
+                      <a:avLst/>
+                    </a:prstGeom>
+                  </pic:spPr>
+                </pic:pic>
+              </a:graphicData>
+            </a:graphic>
+          </wp:inline>
+        </w:drawing>
+      </w:r>
+    </w:p>
+    <w:p>
+      <w:pPr>
+        <w:pStyle w:val="ListParagraph"/>
+        <w:numPr>
+          <w:ilvl w:val="0"/>
+          <w:numId w:val="4"/>
+        </w:numPr>
+      </w:pPr>
     </w:p>
     <w:p>
       <w:pPr>
@@ -904,7 +1532,7 @@
 </file>
 
 <file path=word/numbering.xml><?xml version="1.0" encoding="utf-8"?>
-<w:numbering xmlns:wpc="http://schemas.microsoft.com/office/word/2010/wordprocessingCanvas" xmlns:cx="http://schemas.microsoft.com/office/drawing/2014/chartex" xmlns:cx1="http://schemas.microsoft.com/office/drawing/2015/9/8/chartex" xmlns:cx2="http://schemas.microsoft.com/office/drawing/2015/10/21/chartex" xmlns:cx3="http://schemas.microsoft.com/office/drawing/2016/5/9/chartex" xmlns:cx4="http://schemas.microsoft.com/office/drawing/2016/5/10/chartex" xmlns:cx5="http://schemas.microsoft.com/office/drawing/2016/5/11/chartex" xmlns:cx6="http://schemas.microsoft.com/office/drawing/2016/5/12/chartex" xmlns:cx7="http://schemas.microsoft.com/office/drawing/2016/5/13/chartex" xmlns:cx8="http://schemas.microsoft.com/office/drawing/2016/5/14/chartex" xmlns:mc="http://schemas.openxmlformats.org/markup-compatibility/2006" xmlns:aink="http://schemas.microsoft.com/office/drawing/2016/ink" xmlns:am3d="http://schemas.microsoft.com/office/drawing/2017/model3d" xmlns:o="urn:schemas-microsoft-com:office:office" xmlns:oel="http://schemas.microsoft.com/office/2019/extlst" xmlns:r="http://schemas.openxmlformats.org/officeDocument/2006/relationships" xmlns:m="http://schemas.openxmlformats.org/officeDocument/2006/math" xmlns:v="urn:schemas-microsoft-com:vml" xmlns:wp14="http://schemas.microsoft.com/office/word/2010/wordprocessingDrawing" xmlns:wp="http://schemas.openxmlformats.org/drawingml/2006/wordprocessingDrawing" xmlns:w10="urn:schemas-microsoft-com:office:word" xmlns:w="http://schemas.openxmlformats.org/wordprocessingml/2006/main" xmlns:w14="http://schemas.microsoft.com/office/word/2010/wordml" xmlns:w15="http://schemas.microsoft.com/office/word/2012/wordml" xmlns:w16cex="http://schemas.microsoft.com/office/word/2018/wordml/cex" xmlns:w16cid="http://schemas.microsoft.com/office/word/2016/wordml/cid" xmlns:w16="http://schemas.microsoft.com/office/word/2018/wordml" xmlns:w16du="http://schemas.microsoft.com/office/word/2023/wordml/word16du" xmlns:w16sdtdh="http://schemas.microsoft.com/office/word/2020/wordml/sdtdatahash" xmlns:w16se="http://schemas.microsoft.com/office/word/2015/wordml/symex" xmlns:wpg="http://schemas.microsoft.com/office/word/2010/wordprocessingGroup" xmlns:wpi="http://schemas.microsoft.com/office/word/2010/wordprocessingInk" xmlns:wne="http://schemas.microsoft.com/office/word/2006/wordml" xmlns:wps="http://schemas.microsoft.com/office/word/2010/wordprocessingShape" mc:Ignorable="w14 w15 w16se w16cid w16 w16cex w16sdtdh w16du wp14">
+<w:numbering xmlns:wpc="http://schemas.microsoft.com/office/word/2010/wordprocessingCanvas" xmlns:cx="http://schemas.microsoft.com/office/drawing/2014/chartex" xmlns:cx1="http://schemas.microsoft.com/office/drawing/2015/9/8/chartex" xmlns:cx2="http://schemas.microsoft.com/office/drawing/2015/10/21/chartex" xmlns:cx3="http://schemas.microsoft.com/office/drawing/2016/5/9/chartex" xmlns:cx4="http://schemas.microsoft.com/office/drawing/2016/5/10/chartex" xmlns:cx5="http://schemas.microsoft.com/office/drawing/2016/5/11/chartex" xmlns:cx6="http://schemas.microsoft.com/office/drawing/2016/5/12/chartex" xmlns:cx7="http://schemas.microsoft.com/office/drawing/2016/5/13/chartex" xmlns:cx8="http://schemas.microsoft.com/office/drawing/2016/5/14/chartex" xmlns:mc="http://schemas.openxmlformats.org/markup-compatibility/2006" xmlns:aink="http://schemas.microsoft.com/office/drawing/2016/ink" xmlns:am3d="http://schemas.microsoft.com/office/drawing/2017/model3d" xmlns:o="urn:schemas-microsoft-com:office:office" xmlns:r="http://schemas.openxmlformats.org/officeDocument/2006/relationships" xmlns:m="http://schemas.openxmlformats.org/officeDocument/2006/math" xmlns:v="urn:schemas-microsoft-com:vml" xmlns:wp14="http://schemas.microsoft.com/office/word/2010/wordprocessingDrawing" xmlns:wp="http://schemas.openxmlformats.org/drawingml/2006/wordprocessingDrawing" xmlns:w10="urn:schemas-microsoft-com:office:word" xmlns:w="http://schemas.openxmlformats.org/wordprocessingml/2006/main" xmlns:w14="http://schemas.microsoft.com/office/word/2010/wordml" xmlns:w15="http://schemas.microsoft.com/office/word/2012/wordml" xmlns:w16cex="http://schemas.microsoft.com/office/word/2018/wordml/cex" xmlns:w16cid="http://schemas.microsoft.com/office/word/2016/wordml/cid" xmlns:w16="http://schemas.microsoft.com/office/word/2018/wordml" xmlns:w16sdtdh="http://schemas.microsoft.com/office/word/2020/wordml/sdtdatahash" xmlns:w16se="http://schemas.microsoft.com/office/word/2015/wordml/symex" xmlns:wpg="http://schemas.microsoft.com/office/word/2010/wordprocessingGroup" xmlns:wpi="http://schemas.microsoft.com/office/word/2010/wordprocessingInk" xmlns:wne="http://schemas.microsoft.com/office/word/2006/wordml" xmlns:wps="http://schemas.microsoft.com/office/word/2010/wordprocessingShape" mc:Ignorable="w14 w15 w16se w16cid w16 w16cex w16sdtdh wp14">
   <w:abstractNum w:abstractNumId="0" w15:restartNumberingAfterBreak="0">
     <w:nsid w:val="0DA40F37"/>
     <w:multiLevelType w:val="hybridMultilevel"/>
@@ -995,95 +1623,240 @@
     </w:lvl>
   </w:abstractNum>
   <w:abstractNum w:abstractNumId="1" w15:restartNumberingAfterBreak="0">
-    <w:nsid w:val="2AD200AC"/>
-    <w:multiLevelType w:val="hybridMultilevel"/>
-    <w:tmpl w:val="3E244402"/>
-    <w:lvl w:ilvl="0" w:tplc="0409000F">
-      <w:start w:val="1"/>
+    <w:nsid w:val="18257BD5"/>
+    <w:multiLevelType w:val="multilevel"/>
+    <w:tmpl w:val="E7E609C0"/>
+    <w:lvl w:ilvl="0">
+      <w:start w:val="2"/>
       <w:numFmt w:val="decimal"/>
-      <w:lvlText w:val="%1."/>
-      <w:lvlJc w:val="left"/>
-      <w:pPr>
-        <w:ind w:left="720" w:hanging="360"/>
+      <w:lvlText w:val="%1"/>
+      <w:lvlJc w:val="left"/>
+      <w:pPr>
+        <w:ind w:left="360" w:hanging="360"/>
       </w:pPr>
       <w:rPr>
         <w:rFonts w:hint="default"/>
       </w:rPr>
     </w:lvl>
-    <w:lvl w:ilvl="1" w:tplc="04090019" w:tentative="1">
-      <w:start w:val="1"/>
-      <w:numFmt w:val="lowerLetter"/>
-      <w:lvlText w:val="%2."/>
-      <w:lvlJc w:val="left"/>
-      <w:pPr>
-        <w:ind w:left="1440" w:hanging="360"/>
-      </w:pPr>
-    </w:lvl>
-    <w:lvl w:ilvl="2" w:tplc="0409001B" w:tentative="1">
-      <w:start w:val="1"/>
-      <w:numFmt w:val="lowerRoman"/>
-      <w:lvlText w:val="%3."/>
-      <w:lvlJc w:val="right"/>
-      <w:pPr>
-        <w:ind w:left="2160" w:hanging="180"/>
-      </w:pPr>
-    </w:lvl>
-    <w:lvl w:ilvl="3" w:tplc="0409000F" w:tentative="1">
-      <w:start w:val="1"/>
+    <w:lvl w:ilvl="1">
+      <w:start w:val="3"/>
       <w:numFmt w:val="decimal"/>
-      <w:lvlText w:val="%4."/>
-      <w:lvlJc w:val="left"/>
-      <w:pPr>
-        <w:ind w:left="2880" w:hanging="360"/>
-      </w:pPr>
-    </w:lvl>
-    <w:lvl w:ilvl="4" w:tplc="04090019" w:tentative="1">
-      <w:start w:val="1"/>
-      <w:numFmt w:val="lowerLetter"/>
-      <w:lvlText w:val="%5."/>
-      <w:lvlJc w:val="left"/>
-      <w:pPr>
-        <w:ind w:left="3600" w:hanging="360"/>
-      </w:pPr>
-    </w:lvl>
-    <w:lvl w:ilvl="5" w:tplc="0409001B" w:tentative="1">
-      <w:start w:val="1"/>
-      <w:numFmt w:val="lowerRoman"/>
-      <w:lvlText w:val="%6."/>
-      <w:lvlJc w:val="right"/>
-      <w:pPr>
-        <w:ind w:left="4320" w:hanging="180"/>
-      </w:pPr>
-    </w:lvl>
-    <w:lvl w:ilvl="6" w:tplc="0409000F" w:tentative="1">
+      <w:lvlText w:val="%1.%2"/>
+      <w:lvlJc w:val="left"/>
+      <w:pPr>
+        <w:ind w:left="720" w:hanging="360"/>
+      </w:pPr>
+      <w:rPr>
+        <w:rFonts w:hint="default"/>
+      </w:rPr>
+    </w:lvl>
+    <w:lvl w:ilvl="2">
       <w:start w:val="1"/>
       <w:numFmt w:val="decimal"/>
-      <w:lvlText w:val="%7."/>
-      <w:lvlJc w:val="left"/>
-      <w:pPr>
-        <w:ind w:left="5040" w:hanging="360"/>
-      </w:pPr>
-    </w:lvl>
-    <w:lvl w:ilvl="7" w:tplc="04090019" w:tentative="1">
-      <w:start w:val="1"/>
-      <w:numFmt w:val="lowerLetter"/>
-      <w:lvlText w:val="%8."/>
-      <w:lvlJc w:val="left"/>
-      <w:pPr>
-        <w:ind w:left="5760" w:hanging="360"/>
-      </w:pPr>
-    </w:lvl>
-    <w:lvl w:ilvl="8" w:tplc="0409001B" w:tentative="1">
-      <w:start w:val="1"/>
-      <w:numFmt w:val="lowerRoman"/>
-      <w:lvlText w:val="%9."/>
-      <w:lvlJc w:val="right"/>
-      <w:pPr>
-        <w:ind w:left="6480" w:hanging="180"/>
-      </w:pPr>
+      <w:lvlText w:val="%1.%2.%3"/>
+      <w:lvlJc w:val="left"/>
+      <w:pPr>
+        <w:ind w:left="1440" w:hanging="720"/>
+      </w:pPr>
+      <w:rPr>
+        <w:rFonts w:hint="default"/>
+      </w:rPr>
+    </w:lvl>
+    <w:lvl w:ilvl="3">
+      <w:start w:val="1"/>
+      <w:numFmt w:val="decimal"/>
+      <w:lvlText w:val="%1.%2.%3.%4"/>
+      <w:lvlJc w:val="left"/>
+      <w:pPr>
+        <w:ind w:left="1800" w:hanging="720"/>
+      </w:pPr>
+      <w:rPr>
+        <w:rFonts w:hint="default"/>
+      </w:rPr>
+    </w:lvl>
+    <w:lvl w:ilvl="4">
+      <w:start w:val="1"/>
+      <w:numFmt w:val="decimal"/>
+      <w:lvlText w:val="%1.%2.%3.%4.%5"/>
+      <w:lvlJc w:val="left"/>
+      <w:pPr>
+        <w:ind w:left="2520" w:hanging="1080"/>
+      </w:pPr>
+      <w:rPr>
+        <w:rFonts w:hint="default"/>
+      </w:rPr>
+    </w:lvl>
+    <w:lvl w:ilvl="5">
+      <w:start w:val="1"/>
+      <w:numFmt w:val="decimal"/>
+      <w:lvlText w:val="%1.%2.%3.%4.%5.%6"/>
+      <w:lvlJc w:val="left"/>
+      <w:pPr>
+        <w:ind w:left="3240" w:hanging="1440"/>
+      </w:pPr>
+      <w:rPr>
+        <w:rFonts w:hint="default"/>
+      </w:rPr>
+    </w:lvl>
+    <w:lvl w:ilvl="6">
+      <w:start w:val="1"/>
+      <w:numFmt w:val="decimal"/>
+      <w:lvlText w:val="%1.%2.%3.%4.%5.%6.%7"/>
+      <w:lvlJc w:val="left"/>
+      <w:pPr>
+        <w:ind w:left="3600" w:hanging="1440"/>
+      </w:pPr>
+      <w:rPr>
+        <w:rFonts w:hint="default"/>
+      </w:rPr>
+    </w:lvl>
+    <w:lvl w:ilvl="7">
+      <w:start w:val="1"/>
+      <w:numFmt w:val="decimal"/>
+      <w:lvlText w:val="%1.%2.%3.%4.%5.%6.%7.%8"/>
+      <w:lvlJc w:val="left"/>
+      <w:pPr>
+        <w:ind w:left="4320" w:hanging="1800"/>
+      </w:pPr>
+      <w:rPr>
+        <w:rFonts w:hint="default"/>
+      </w:rPr>
+    </w:lvl>
+    <w:lvl w:ilvl="8">
+      <w:start w:val="1"/>
+      <w:numFmt w:val="decimal"/>
+      <w:lvlText w:val="%1.%2.%3.%4.%5.%6.%7.%8.%9"/>
+      <w:lvlJc w:val="left"/>
+      <w:pPr>
+        <w:ind w:left="4680" w:hanging="1800"/>
+      </w:pPr>
+      <w:rPr>
+        <w:rFonts w:hint="default"/>
+      </w:rPr>
     </w:lvl>
   </w:abstractNum>
   <w:abstractNum w:abstractNumId="2" w15:restartNumberingAfterBreak="0">
+    <w:nsid w:val="2AD200AC"/>
+    <w:multiLevelType w:val="multilevel"/>
+    <w:tmpl w:val="A0AA35B8"/>
+    <w:lvl w:ilvl="0">
+      <w:start w:val="1"/>
+      <w:numFmt w:val="decimal"/>
+      <w:lvlText w:val="%1."/>
+      <w:lvlJc w:val="left"/>
+      <w:pPr>
+        <w:ind w:left="720" w:hanging="360"/>
+      </w:pPr>
+      <w:rPr>
+        <w:rFonts w:hint="default"/>
+      </w:rPr>
+    </w:lvl>
+    <w:lvl w:ilvl="1">
+      <w:start w:val="1"/>
+      <w:numFmt w:val="decimal"/>
+      <w:isLgl/>
+      <w:lvlText w:val="%1.%2"/>
+      <w:lvlJc w:val="left"/>
+      <w:pPr>
+        <w:ind w:left="750" w:hanging="390"/>
+      </w:pPr>
+      <w:rPr>
+        <w:rFonts w:hint="default"/>
+      </w:rPr>
+    </w:lvl>
+    <w:lvl w:ilvl="2">
+      <w:start w:val="1"/>
+      <w:numFmt w:val="decimal"/>
+      <w:isLgl/>
+      <w:lvlText w:val="%1.%2.%3"/>
+      <w:lvlJc w:val="left"/>
+      <w:pPr>
+        <w:ind w:left="1080" w:hanging="720"/>
+      </w:pPr>
+      <w:rPr>
+        <w:rFonts w:hint="default"/>
+      </w:rPr>
+    </w:lvl>
+    <w:lvl w:ilvl="3">
+      <w:start w:val="1"/>
+      <w:numFmt w:val="decimal"/>
+      <w:isLgl/>
+      <w:lvlText w:val="%1.%2.%3.%4"/>
+      <w:lvlJc w:val="left"/>
+      <w:pPr>
+        <w:ind w:left="1080" w:hanging="720"/>
+      </w:pPr>
+      <w:rPr>
+        <w:rFonts w:hint="default"/>
+      </w:rPr>
+    </w:lvl>
+    <w:lvl w:ilvl="4">
+      <w:start w:val="1"/>
+      <w:numFmt w:val="decimal"/>
+      <w:isLgl/>
+      <w:lvlText w:val="%1.%2.%3.%4.%5"/>
+      <w:lvlJc w:val="left"/>
+      <w:pPr>
+        <w:ind w:left="1440" w:hanging="1080"/>
+      </w:pPr>
+      <w:rPr>
+        <w:rFonts w:hint="default"/>
+      </w:rPr>
+    </w:lvl>
+    <w:lvl w:ilvl="5">
+      <w:start w:val="1"/>
+      <w:numFmt w:val="decimal"/>
+      <w:isLgl/>
+      <w:lvlText w:val="%1.%2.%3.%4.%5.%6"/>
+      <w:lvlJc w:val="left"/>
+      <w:pPr>
+        <w:ind w:left="1800" w:hanging="1440"/>
+      </w:pPr>
+      <w:rPr>
+        <w:rFonts w:hint="default"/>
+      </w:rPr>
+    </w:lvl>
+    <w:lvl w:ilvl="6">
+      <w:start w:val="1"/>
+      <w:numFmt w:val="decimal"/>
+      <w:isLgl/>
+      <w:lvlText w:val="%1.%2.%3.%4.%5.%6.%7"/>
+      <w:lvlJc w:val="left"/>
+      <w:pPr>
+        <w:ind w:left="1800" w:hanging="1440"/>
+      </w:pPr>
+      <w:rPr>
+        <w:rFonts w:hint="default"/>
+      </w:rPr>
+    </w:lvl>
+    <w:lvl w:ilvl="7">
+      <w:start w:val="1"/>
+      <w:numFmt w:val="decimal"/>
+      <w:isLgl/>
+      <w:lvlText w:val="%1.%2.%3.%4.%5.%6.%7.%8"/>
+      <w:lvlJc w:val="left"/>
+      <w:pPr>
+        <w:ind w:left="2160" w:hanging="1800"/>
+      </w:pPr>
+      <w:rPr>
+        <w:rFonts w:hint="default"/>
+      </w:rPr>
+    </w:lvl>
+    <w:lvl w:ilvl="8">
+      <w:start w:val="1"/>
+      <w:numFmt w:val="decimal"/>
+      <w:isLgl/>
+      <w:lvlText w:val="%1.%2.%3.%4.%5.%6.%7.%8.%9"/>
+      <w:lvlJc w:val="left"/>
+      <w:pPr>
+        <w:ind w:left="2160" w:hanging="1800"/>
+      </w:pPr>
+      <w:rPr>
+        <w:rFonts w:hint="default"/>
+      </w:rPr>
+    </w:lvl>
+  </w:abstractNum>
+  <w:abstractNum w:abstractNumId="3" w15:restartNumberingAfterBreak="0">
     <w:nsid w:val="2FAE52F9"/>
     <w:multiLevelType w:val="hybridMultilevel"/>
     <w:tmpl w:val="3E244402"/>
@@ -1172,20 +1945,139 @@
       </w:pPr>
     </w:lvl>
   </w:abstractNum>
-  <w:num w:numId="1" w16cid:durableId="170294336">
+  <w:abstractNum w:abstractNumId="4" w15:restartNumberingAfterBreak="0">
+    <w:nsid w:val="596130FB"/>
+    <w:multiLevelType w:val="hybridMultilevel"/>
+    <w:tmpl w:val="D10C4F7C"/>
+    <w:lvl w:ilvl="0" w:tplc="47EA622C">
+      <w:start w:val="2"/>
+      <w:numFmt w:val="bullet"/>
+      <w:lvlText w:val="-"/>
+      <w:lvlJc w:val="left"/>
+      <w:pPr>
+        <w:ind w:left="720" w:hanging="360"/>
+      </w:pPr>
+      <w:rPr>
+        <w:rFonts w:ascii="Times New Roman" w:eastAsiaTheme="minorHAnsi" w:hAnsi="Times New Roman" w:cs="Times New Roman" w:hint="default"/>
+      </w:rPr>
+    </w:lvl>
+    <w:lvl w:ilvl="1" w:tplc="04090003" w:tentative="1">
+      <w:start w:val="1"/>
+      <w:numFmt w:val="bullet"/>
+      <w:lvlText w:val="o"/>
+      <w:lvlJc w:val="left"/>
+      <w:pPr>
+        <w:ind w:left="1440" w:hanging="360"/>
+      </w:pPr>
+      <w:rPr>
+        <w:rFonts w:ascii="Courier New" w:hAnsi="Courier New" w:cs="Courier New" w:hint="default"/>
+      </w:rPr>
+    </w:lvl>
+    <w:lvl w:ilvl="2" w:tplc="04090005" w:tentative="1">
+      <w:start w:val="1"/>
+      <w:numFmt w:val="bullet"/>
+      <w:lvlText w:val=""/>
+      <w:lvlJc w:val="left"/>
+      <w:pPr>
+        <w:ind w:left="2160" w:hanging="360"/>
+      </w:pPr>
+      <w:rPr>
+        <w:rFonts w:ascii="Wingdings" w:hAnsi="Wingdings" w:hint="default"/>
+      </w:rPr>
+    </w:lvl>
+    <w:lvl w:ilvl="3" w:tplc="04090001" w:tentative="1">
+      <w:start w:val="1"/>
+      <w:numFmt w:val="bullet"/>
+      <w:lvlText w:val=""/>
+      <w:lvlJc w:val="left"/>
+      <w:pPr>
+        <w:ind w:left="2880" w:hanging="360"/>
+      </w:pPr>
+      <w:rPr>
+        <w:rFonts w:ascii="Symbol" w:hAnsi="Symbol" w:hint="default"/>
+      </w:rPr>
+    </w:lvl>
+    <w:lvl w:ilvl="4" w:tplc="04090003" w:tentative="1">
+      <w:start w:val="1"/>
+      <w:numFmt w:val="bullet"/>
+      <w:lvlText w:val="o"/>
+      <w:lvlJc w:val="left"/>
+      <w:pPr>
+        <w:ind w:left="3600" w:hanging="360"/>
+      </w:pPr>
+      <w:rPr>
+        <w:rFonts w:ascii="Courier New" w:hAnsi="Courier New" w:cs="Courier New" w:hint="default"/>
+      </w:rPr>
+    </w:lvl>
+    <w:lvl w:ilvl="5" w:tplc="04090005" w:tentative="1">
+      <w:start w:val="1"/>
+      <w:numFmt w:val="bullet"/>
+      <w:lvlText w:val=""/>
+      <w:lvlJc w:val="left"/>
+      <w:pPr>
+        <w:ind w:left="4320" w:hanging="360"/>
+      </w:pPr>
+      <w:rPr>
+        <w:rFonts w:ascii="Wingdings" w:hAnsi="Wingdings" w:hint="default"/>
+      </w:rPr>
+    </w:lvl>
+    <w:lvl w:ilvl="6" w:tplc="04090001" w:tentative="1">
+      <w:start w:val="1"/>
+      <w:numFmt w:val="bullet"/>
+      <w:lvlText w:val=""/>
+      <w:lvlJc w:val="left"/>
+      <w:pPr>
+        <w:ind w:left="5040" w:hanging="360"/>
+      </w:pPr>
+      <w:rPr>
+        <w:rFonts w:ascii="Symbol" w:hAnsi="Symbol" w:hint="default"/>
+      </w:rPr>
+    </w:lvl>
+    <w:lvl w:ilvl="7" w:tplc="04090003" w:tentative="1">
+      <w:start w:val="1"/>
+      <w:numFmt w:val="bullet"/>
+      <w:lvlText w:val="o"/>
+      <w:lvlJc w:val="left"/>
+      <w:pPr>
+        <w:ind w:left="5760" w:hanging="360"/>
+      </w:pPr>
+      <w:rPr>
+        <w:rFonts w:ascii="Courier New" w:hAnsi="Courier New" w:cs="Courier New" w:hint="default"/>
+      </w:rPr>
+    </w:lvl>
+    <w:lvl w:ilvl="8" w:tplc="04090005" w:tentative="1">
+      <w:start w:val="1"/>
+      <w:numFmt w:val="bullet"/>
+      <w:lvlText w:val=""/>
+      <w:lvlJc w:val="left"/>
+      <w:pPr>
+        <w:ind w:left="6480" w:hanging="360"/>
+      </w:pPr>
+      <w:rPr>
+        <w:rFonts w:ascii="Wingdings" w:hAnsi="Wingdings" w:hint="default"/>
+      </w:rPr>
+    </w:lvl>
+  </w:abstractNum>
+  <w:num w:numId="1">
     <w:abstractNumId w:val="0"/>
   </w:num>
-  <w:num w:numId="2" w16cid:durableId="1866940223">
+  <w:num w:numId="2">
+    <w:abstractNumId w:val="2"/>
+  </w:num>
+  <w:num w:numId="3">
+    <w:abstractNumId w:val="3"/>
+  </w:num>
+  <w:num w:numId="4">
+    <w:abstractNumId w:val="4"/>
+  </w:num>
+  <w:num w:numId="5">
     <w:abstractNumId w:val="1"/>
-  </w:num>
-  <w:num w:numId="3" w16cid:durableId="1569728816">
-    <w:abstractNumId w:val="2"/>
   </w:num>
 </w:numbering>
 </file>
 
 <file path=word/styles.xml><?xml version="1.0" encoding="utf-8"?>
-<w:styles xmlns:mc="http://schemas.openxmlformats.org/markup-compatibility/2006" xmlns:r="http://schemas.openxmlformats.org/officeDocument/2006/relationships" xmlns:w="http://schemas.openxmlformats.org/wordprocessingml/2006/main" xmlns:w14="http://schemas.microsoft.com/office/word/2010/wordml" xmlns:w15="http://schemas.microsoft.com/office/word/2012/wordml" xmlns:w16cex="http://schemas.microsoft.com/office/word/2018/wordml/cex" xmlns:w16cid="http://schemas.microsoft.com/office/word/2016/wordml/cid" xmlns:w16="http://schemas.microsoft.com/office/word/2018/wordml" xmlns:w16du="http://schemas.microsoft.com/office/word/2023/wordml/word16du" xmlns:w16sdtdh="http://schemas.microsoft.com/office/word/2020/wordml/sdtdatahash" xmlns:w16se="http://schemas.microsoft.com/office/word/2015/wordml/symex" mc:Ignorable="w14 w15 w16se w16cid w16 w16cex w16sdtdh w16du">
+<w:styles xmlns:mc="http://schemas.openxmlformats.org/markup-compatibility/2006" xmlns:r="http://schemas.openxmlformats.org/officeDocument/2006/relationships" xmlns:w="http://schemas.openxmlformats.org/wordprocessingml/2006/main" xmlns:w14="http://schemas.microsoft.com/office/word/2010/wordml" xmlns:w15="http://schemas.microsoft.com/office/word/2012/wordml" xmlns:w16cex="http://schemas.microsoft.com/office/word/2018/wordml/cex" xmlns:w16cid="http://schemas.microsoft.com/office/word/2016/wordml/cid" xmlns:w16="http://schemas.microsoft.com/office/word/2018/wordml" xmlns:w16sdtdh="http://schemas.microsoft.com/office/word/2020/wordml/sdtdatahash" xmlns:w16se="http://schemas.microsoft.com/office/word/2015/wordml/symex" mc:Ignorable="w14 w15 w16se w16cid w16 w16cex w16sdtdh">
   <w:docDefaults>
     <w:rPrDefault>
       <w:rPr>
@@ -1657,10 +2549,9 @@
     <w:next w:val="Normal"/>
     <w:link w:val="Heading4Char"/>
     <w:uiPriority w:val="9"/>
-    <w:semiHidden/>
     <w:unhideWhenUsed/>
     <w:qFormat/>
-    <w:rsid w:val="004B36E8"/>
+    <w:rsid w:val="009571F4"/>
     <w:pPr>
       <w:keepNext/>
       <w:keepLines/>
@@ -1668,10 +2559,9 @@
       <w:outlineLvl w:val="3"/>
     </w:pPr>
     <w:rPr>
-      <w:rFonts w:asciiTheme="minorHAnsi" w:eastAsiaTheme="majorEastAsia" w:hAnsiTheme="minorHAnsi" w:cstheme="majorBidi"/>
-      <w:i/>
+      <w:rFonts w:eastAsiaTheme="majorEastAsia" w:cstheme="majorBidi"/>
+      <w:b/>
       <w:iCs/>
-      <w:color w:val="0F4761" w:themeColor="accent1" w:themeShade="BF"/>
     </w:rPr>
   </w:style>
   <w:style w:type="paragraph" w:styleId="Heading5">
@@ -1853,13 +2743,11 @@
     <w:basedOn w:val="DefaultParagraphFont"/>
     <w:link w:val="Heading4"/>
     <w:uiPriority w:val="9"/>
-    <w:semiHidden/>
-    <w:rsid w:val="004B36E8"/>
+    <w:rsid w:val="009571F4"/>
     <w:rPr>
-      <w:rFonts w:asciiTheme="minorHAnsi" w:eastAsiaTheme="majorEastAsia" w:hAnsiTheme="minorHAnsi" w:cstheme="majorBidi"/>
-      <w:i/>
+      <w:rFonts w:eastAsiaTheme="majorEastAsia" w:cstheme="majorBidi"/>
+      <w:b/>
       <w:iCs/>
-      <w:color w:val="0F4761" w:themeColor="accent1" w:themeShade="BF"/>
     </w:rPr>
   </w:style>
   <w:style w:type="character" w:customStyle="1" w:styleId="Heading5Char">

</xml_diff>